<commit_message>
Completed initial proposal documenation
</commit_message>
<xml_diff>
--- a/docs/FE-RWD-Proposal.docx
+++ b/docs/FE-RWD-Proposal.docx
@@ -5,6 +5,1668 @@
     <w:p>
       <w:r>
         <w:t>Florida Energy Responsive Web Design Proposal</w:t>
+      </w:r>
+    </w:p>
+    <w:p>
+      <w:r>
+        <w:t>HW#01 – Due Thursday, April 12, 2018 8:00AM (PDT)</w:t>
+      </w:r>
+    </w:p>
+    <w:p>
+      <w:pPr>
+        <w:shd w:val="clear" w:color="auto" w:fill="FFFFFF"/>
+        <w:spacing w:before="180" w:after="180" w:line="240" w:lineRule="auto"/>
+        <w:rPr>
+          <w:rFonts w:ascii="Helvetica" w:eastAsia="Times New Roman" w:hAnsi="Helvetica" w:cs="Helvetica"/>
+          <w:color w:val="262626"/>
+          <w:sz w:val="24"/>
+          <w:szCs w:val="24"/>
+        </w:rPr>
+      </w:pPr>
+      <w:r>
+        <w:rPr>
+          <w:rFonts w:ascii="Helvetica" w:eastAsia="Times New Roman" w:hAnsi="Helvetica" w:cs="Helvetica"/>
+          <w:color w:val="262626"/>
+          <w:sz w:val="24"/>
+          <w:szCs w:val="24"/>
+        </w:rPr>
+        <w:t>This proposal should include: </w:t>
+      </w:r>
+    </w:p>
+    <w:p>
+      <w:pPr>
+        <w:numPr>
+          <w:ilvl w:val="0"/>
+          <w:numId w:val="1"/>
+        </w:numPr>
+        <w:shd w:val="clear" w:color="auto" w:fill="FFFFFF"/>
+        <w:spacing w:before="100" w:beforeAutospacing="1" w:after="100" w:afterAutospacing="1" w:line="240" w:lineRule="auto"/>
+        <w:ind w:left="375"/>
+        <w:rPr>
+          <w:rFonts w:ascii="Helvetica" w:eastAsia="Times New Roman" w:hAnsi="Helvetica" w:cs="Helvetica"/>
+          <w:color w:val="262626"/>
+          <w:sz w:val="24"/>
+          <w:szCs w:val="24"/>
+        </w:rPr>
+      </w:pPr>
+      <w:r>
+        <w:rPr>
+          <w:rFonts w:ascii="Helvetica" w:eastAsia="Times New Roman" w:hAnsi="Helvetica" w:cs="Helvetica"/>
+          <w:color w:val="262626"/>
+          <w:sz w:val="24"/>
+          <w:szCs w:val="24"/>
+        </w:rPr>
+        <w:t>objectives/purpose of the redesign</w:t>
+      </w:r>
+    </w:p>
+    <w:p>
+      <w:pPr>
+        <w:numPr>
+          <w:ilvl w:val="0"/>
+          <w:numId w:val="1"/>
+        </w:numPr>
+        <w:shd w:val="clear" w:color="auto" w:fill="FFFFFF"/>
+        <w:spacing w:before="100" w:beforeAutospacing="1" w:after="100" w:afterAutospacing="1" w:line="240" w:lineRule="auto"/>
+        <w:ind w:left="375"/>
+        <w:rPr>
+          <w:rFonts w:ascii="Helvetica" w:eastAsia="Times New Roman" w:hAnsi="Helvetica" w:cs="Helvetica"/>
+          <w:color w:val="262626"/>
+          <w:sz w:val="24"/>
+          <w:szCs w:val="24"/>
+        </w:rPr>
+      </w:pPr>
+      <w:r>
+        <w:rPr>
+          <w:rFonts w:ascii="Helvetica" w:eastAsia="Times New Roman" w:hAnsi="Helvetica" w:cs="Helvetica"/>
+          <w:color w:val="262626"/>
+          <w:sz w:val="24"/>
+          <w:szCs w:val="24"/>
+        </w:rPr>
+        <w:t>state of the current site</w:t>
+      </w:r>
+    </w:p>
+    <w:p>
+      <w:pPr>
+        <w:numPr>
+          <w:ilvl w:val="1"/>
+          <w:numId w:val="1"/>
+        </w:numPr>
+        <w:shd w:val="clear" w:color="auto" w:fill="FFFFFF"/>
+        <w:spacing w:before="100" w:beforeAutospacing="1" w:after="100" w:afterAutospacing="1" w:line="240" w:lineRule="auto"/>
+        <w:ind w:left="750"/>
+        <w:rPr>
+          <w:rFonts w:ascii="Helvetica" w:eastAsia="Times New Roman" w:hAnsi="Helvetica" w:cs="Helvetica"/>
+          <w:color w:val="262626"/>
+          <w:sz w:val="24"/>
+          <w:szCs w:val="24"/>
+        </w:rPr>
+      </w:pPr>
+      <w:r>
+        <w:rPr>
+          <w:rFonts w:ascii="Helvetica" w:eastAsia="Times New Roman" w:hAnsi="Helvetica" w:cs="Helvetica"/>
+          <w:color w:val="262626"/>
+          <w:sz w:val="24"/>
+          <w:szCs w:val="24"/>
+        </w:rPr>
+        <w:t>accessibility audit</w:t>
+      </w:r>
+    </w:p>
+    <w:p>
+      <w:pPr>
+        <w:numPr>
+          <w:ilvl w:val="1"/>
+          <w:numId w:val="1"/>
+        </w:numPr>
+        <w:shd w:val="clear" w:color="auto" w:fill="FFFFFF"/>
+        <w:spacing w:before="100" w:beforeAutospacing="1" w:after="100" w:afterAutospacing="1" w:line="240" w:lineRule="auto"/>
+        <w:ind w:left="750"/>
+        <w:rPr>
+          <w:rFonts w:ascii="Helvetica" w:eastAsia="Times New Roman" w:hAnsi="Helvetica" w:cs="Helvetica"/>
+          <w:color w:val="262626"/>
+          <w:sz w:val="24"/>
+          <w:szCs w:val="24"/>
+        </w:rPr>
+      </w:pPr>
+      <w:r>
+        <w:rPr>
+          <w:rFonts w:ascii="Helvetica" w:eastAsia="Times New Roman" w:hAnsi="Helvetica" w:cs="Helvetica"/>
+          <w:color w:val="262626"/>
+          <w:sz w:val="24"/>
+          <w:szCs w:val="24"/>
+        </w:rPr>
+        <w:t>mobile friendliness</w:t>
+      </w:r>
+    </w:p>
+    <w:p>
+      <w:pPr>
+        <w:numPr>
+          <w:ilvl w:val="1"/>
+          <w:numId w:val="1"/>
+        </w:numPr>
+        <w:shd w:val="clear" w:color="auto" w:fill="FFFFFF"/>
+        <w:spacing w:before="100" w:beforeAutospacing="1" w:after="100" w:afterAutospacing="1" w:line="240" w:lineRule="auto"/>
+        <w:ind w:left="750"/>
+        <w:rPr>
+          <w:rFonts w:ascii="Helvetica" w:eastAsia="Times New Roman" w:hAnsi="Helvetica" w:cs="Helvetica"/>
+          <w:color w:val="262626"/>
+          <w:sz w:val="24"/>
+          <w:szCs w:val="24"/>
+        </w:rPr>
+      </w:pPr>
+      <w:r>
+        <w:rPr>
+          <w:rFonts w:ascii="Helvetica" w:eastAsia="Times New Roman" w:hAnsi="Helvetica" w:cs="Helvetica"/>
+          <w:color w:val="262626"/>
+          <w:sz w:val="24"/>
+          <w:szCs w:val="24"/>
+        </w:rPr>
+        <w:t>performance (how quickly does it load?)</w:t>
+      </w:r>
+    </w:p>
+    <w:p>
+      <w:pPr>
+        <w:numPr>
+          <w:ilvl w:val="1"/>
+          <w:numId w:val="1"/>
+        </w:numPr>
+        <w:shd w:val="clear" w:color="auto" w:fill="FFFFFF"/>
+        <w:spacing w:before="100" w:beforeAutospacing="1" w:after="100" w:afterAutospacing="1" w:line="240" w:lineRule="auto"/>
+        <w:ind w:left="750"/>
+        <w:rPr>
+          <w:rFonts w:ascii="Helvetica" w:eastAsia="Times New Roman" w:hAnsi="Helvetica" w:cs="Helvetica"/>
+          <w:color w:val="262626"/>
+          <w:sz w:val="24"/>
+          <w:szCs w:val="24"/>
+        </w:rPr>
+      </w:pPr>
+      <w:r>
+        <w:rPr>
+          <w:rFonts w:ascii="Helvetica" w:eastAsia="Times New Roman" w:hAnsi="Helvetica" w:cs="Helvetica"/>
+          <w:color w:val="262626"/>
+          <w:sz w:val="24"/>
+          <w:szCs w:val="24"/>
+        </w:rPr>
+        <w:t>functionality (does it work?)</w:t>
+      </w:r>
+    </w:p>
+    <w:p>
+      <w:pPr>
+        <w:numPr>
+          <w:ilvl w:val="1"/>
+          <w:numId w:val="1"/>
+        </w:numPr>
+        <w:shd w:val="clear" w:color="auto" w:fill="FFFFFF"/>
+        <w:spacing w:before="100" w:beforeAutospacing="1" w:after="100" w:afterAutospacing="1" w:line="240" w:lineRule="auto"/>
+        <w:ind w:left="750"/>
+        <w:rPr>
+          <w:rFonts w:ascii="Helvetica" w:eastAsia="Times New Roman" w:hAnsi="Helvetica" w:cs="Helvetica"/>
+          <w:color w:val="262626"/>
+          <w:sz w:val="24"/>
+          <w:szCs w:val="24"/>
+        </w:rPr>
+      </w:pPr>
+      <w:r>
+        <w:rPr>
+          <w:rFonts w:ascii="Helvetica" w:eastAsia="Times New Roman" w:hAnsi="Helvetica" w:cs="Helvetica"/>
+          <w:color w:val="262626"/>
+          <w:sz w:val="24"/>
+          <w:szCs w:val="24"/>
+        </w:rPr>
+        <w:t>ease of use (is it pleasant to use?</w:t>
+      </w:r>
+    </w:p>
+    <w:p>
+      <w:pPr>
+        <w:numPr>
+          <w:ilvl w:val="0"/>
+          <w:numId w:val="1"/>
+        </w:numPr>
+        <w:shd w:val="clear" w:color="auto" w:fill="FFFFFF"/>
+        <w:spacing w:before="100" w:beforeAutospacing="1" w:after="100" w:afterAutospacing="1" w:line="240" w:lineRule="auto"/>
+        <w:ind w:left="375"/>
+        <w:rPr>
+          <w:rFonts w:ascii="Helvetica" w:eastAsia="Times New Roman" w:hAnsi="Helvetica" w:cs="Helvetica"/>
+          <w:color w:val="262626"/>
+          <w:sz w:val="24"/>
+          <w:szCs w:val="24"/>
+        </w:rPr>
+      </w:pPr>
+      <w:r>
+        <w:rPr>
+          <w:rFonts w:ascii="Helvetica" w:eastAsia="Times New Roman" w:hAnsi="Helvetica" w:cs="Helvetica"/>
+          <w:color w:val="262626"/>
+          <w:sz w:val="24"/>
+          <w:szCs w:val="24"/>
+        </w:rPr>
+        <w:t>user research (who are expected users? What do they want to accomplish?)</w:t>
+      </w:r>
+    </w:p>
+    <w:p>
+      <w:pPr>
+        <w:numPr>
+          <w:ilvl w:val="0"/>
+          <w:numId w:val="1"/>
+        </w:numPr>
+        <w:shd w:val="clear" w:color="auto" w:fill="FFFFFF"/>
+        <w:spacing w:before="100" w:beforeAutospacing="1" w:after="100" w:afterAutospacing="1" w:line="240" w:lineRule="auto"/>
+        <w:ind w:left="375"/>
+        <w:rPr>
+          <w:rFonts w:ascii="Helvetica" w:eastAsia="Times New Roman" w:hAnsi="Helvetica" w:cs="Helvetica"/>
+          <w:color w:val="262626"/>
+          <w:sz w:val="24"/>
+          <w:szCs w:val="24"/>
+        </w:rPr>
+      </w:pPr>
+      <w:r>
+        <w:rPr>
+          <w:rFonts w:ascii="Helvetica" w:eastAsia="Times New Roman" w:hAnsi="Helvetica" w:cs="Helvetica"/>
+          <w:color w:val="262626"/>
+          <w:sz w:val="24"/>
+          <w:szCs w:val="24"/>
+        </w:rPr>
+        <w:t>device support necessary</w:t>
+      </w:r>
+    </w:p>
+    <w:p>
+      <w:pPr>
+        <w:numPr>
+          <w:ilvl w:val="0"/>
+          <w:numId w:val="1"/>
+        </w:numPr>
+        <w:shd w:val="clear" w:color="auto" w:fill="FFFFFF"/>
+        <w:spacing w:before="100" w:beforeAutospacing="1" w:after="100" w:afterAutospacing="1" w:line="240" w:lineRule="auto"/>
+        <w:ind w:left="375"/>
+        <w:rPr>
+          <w:rFonts w:ascii="Helvetica" w:eastAsia="Times New Roman" w:hAnsi="Helvetica" w:cs="Helvetica"/>
+          <w:color w:val="262626"/>
+          <w:sz w:val="24"/>
+          <w:szCs w:val="24"/>
+        </w:rPr>
+      </w:pPr>
+      <w:r>
+        <w:rPr>
+          <w:rFonts w:ascii="Helvetica" w:eastAsia="Times New Roman" w:hAnsi="Helvetica" w:cs="Helvetica"/>
+          <w:color w:val="262626"/>
+          <w:sz w:val="24"/>
+          <w:szCs w:val="24"/>
+        </w:rPr>
+        <w:t>recommendations</w:t>
+      </w:r>
+    </w:p>
+    <w:p>
+      <w:pPr>
+        <w:numPr>
+          <w:ilvl w:val="1"/>
+          <w:numId w:val="1"/>
+        </w:numPr>
+        <w:shd w:val="clear" w:color="auto" w:fill="FFFFFF"/>
+        <w:spacing w:before="100" w:beforeAutospacing="1" w:after="100" w:afterAutospacing="1" w:line="240" w:lineRule="auto"/>
+        <w:ind w:left="750"/>
+        <w:rPr>
+          <w:rFonts w:ascii="Helvetica" w:eastAsia="Times New Roman" w:hAnsi="Helvetica" w:cs="Helvetica"/>
+          <w:color w:val="262626"/>
+          <w:sz w:val="24"/>
+          <w:szCs w:val="24"/>
+        </w:rPr>
+      </w:pPr>
+      <w:r>
+        <w:rPr>
+          <w:rFonts w:ascii="Helvetica" w:eastAsia="Times New Roman" w:hAnsi="Helvetica" w:cs="Helvetica"/>
+          <w:color w:val="262626"/>
+          <w:sz w:val="24"/>
+          <w:szCs w:val="24"/>
+        </w:rPr>
+        <w:t>deliverables- each with description &amp; acceptance terms</w:t>
+      </w:r>
+    </w:p>
+    <w:p>
+      <w:pPr>
+        <w:shd w:val="clear" w:color="auto" w:fill="FFFFFF"/>
+        <w:spacing w:before="100" w:beforeAutospacing="1" w:after="100" w:afterAutospacing="1" w:line="240" w:lineRule="auto"/>
+        <w:rPr>
+          <w:rFonts w:ascii="Helvetica" w:eastAsia="Times New Roman" w:hAnsi="Helvetica" w:cs="Helvetica"/>
+          <w:color w:val="262626"/>
+          <w:sz w:val="24"/>
+          <w:szCs w:val="24"/>
+        </w:rPr>
+      </w:pPr>
+      <w:r>
+        <w:rPr>
+          <w:rFonts w:ascii="Helvetica" w:eastAsia="Times New Roman" w:hAnsi="Helvetica" w:cs="Helvetica"/>
+          <w:color w:val="262626"/>
+          <w:sz w:val="24"/>
+          <w:szCs w:val="24"/>
+        </w:rPr>
+        <w:t>Grading Rubric:</w:t>
+      </w:r>
+    </w:p>
+    <w:tbl>
+      <w:tblPr>
+        <w:tblW w:w="0" w:type="auto"/>
+        <w:tblInd w:w="75" w:type="dxa"/>
+        <w:shd w:val="clear" w:color="auto" w:fill="FFFFFF"/>
+        <w:tblCellMar>
+          <w:top w:w="15" w:type="dxa"/>
+          <w:left w:w="15" w:type="dxa"/>
+          <w:bottom w:w="15" w:type="dxa"/>
+          <w:right w:w="15" w:type="dxa"/>
+        </w:tblCellMar>
+        <w:tblLook w:val="04A0" w:firstRow="1" w:lastRow="0" w:firstColumn="1" w:lastColumn="0" w:noHBand="0" w:noVBand="1"/>
+      </w:tblPr>
+      <w:tblGrid>
+        <w:gridCol w:w="9091"/>
+        <w:gridCol w:w="194"/>
+      </w:tblGrid>
+      <w:tr>
+        <w:tc>
+          <w:tcPr>
+            <w:tcW w:w="0" w:type="auto"/>
+            <w:shd w:val="clear" w:color="auto" w:fill="FFFFFF"/>
+            <w:tcMar>
+              <w:top w:w="30" w:type="dxa"/>
+              <w:left w:w="30" w:type="dxa"/>
+              <w:bottom w:w="30" w:type="dxa"/>
+              <w:right w:w="30" w:type="dxa"/>
+            </w:tcMar>
+            <w:vAlign w:val="center"/>
+            <w:hideMark/>
+          </w:tcPr>
+          <w:p>
+            <w:pPr>
+              <w:spacing w:after="0" w:line="240" w:lineRule="auto"/>
+              <w:rPr>
+                <w:rFonts w:ascii="Helvetica" w:eastAsia="Times New Roman" w:hAnsi="Helvetica" w:cs="Helvetica"/>
+                <w:color w:val="262626"/>
+                <w:sz w:val="24"/>
+                <w:szCs w:val="24"/>
+              </w:rPr>
+            </w:pPr>
+            <w:r>
+              <w:rPr>
+                <w:rFonts w:ascii="Helvetica" w:eastAsia="Times New Roman" w:hAnsi="Helvetica" w:cs="Helvetica"/>
+                <w:color w:val="262626"/>
+                <w:sz w:val="24"/>
+                <w:szCs w:val="24"/>
+              </w:rPr>
+              <w:t>Created an Asana project for redesign, and detailed ticket for this task/</w:t>
+            </w:r>
+            <w:proofErr w:type="spellStart"/>
+            <w:r>
+              <w:rPr>
+                <w:rFonts w:ascii="Helvetica" w:eastAsia="Times New Roman" w:hAnsi="Helvetica" w:cs="Helvetica"/>
+                <w:color w:val="262626"/>
+                <w:sz w:val="24"/>
+                <w:szCs w:val="24"/>
+              </w:rPr>
+              <w:t>assigment</w:t>
+            </w:r>
+            <w:proofErr w:type="spellEnd"/>
+            <w:r>
+              <w:rPr>
+                <w:rFonts w:ascii="Helvetica" w:eastAsia="Times New Roman" w:hAnsi="Helvetica" w:cs="Helvetica"/>
+                <w:color w:val="262626"/>
+                <w:sz w:val="24"/>
+                <w:szCs w:val="24"/>
+              </w:rPr>
+              <w:t>  </w:t>
+            </w:r>
+          </w:p>
+        </w:tc>
+        <w:tc>
+          <w:tcPr>
+            <w:tcW w:w="0" w:type="auto"/>
+            <w:shd w:val="clear" w:color="auto" w:fill="FFFFFF"/>
+            <w:tcMar>
+              <w:top w:w="30" w:type="dxa"/>
+              <w:left w:w="30" w:type="dxa"/>
+              <w:bottom w:w="30" w:type="dxa"/>
+              <w:right w:w="30" w:type="dxa"/>
+            </w:tcMar>
+            <w:vAlign w:val="center"/>
+            <w:hideMark/>
+          </w:tcPr>
+          <w:p>
+            <w:pPr>
+              <w:spacing w:after="0" w:line="240" w:lineRule="auto"/>
+              <w:rPr>
+                <w:rFonts w:ascii="Helvetica" w:eastAsia="Times New Roman" w:hAnsi="Helvetica" w:cs="Helvetica"/>
+                <w:color w:val="262626"/>
+                <w:sz w:val="24"/>
+                <w:szCs w:val="24"/>
+              </w:rPr>
+            </w:pPr>
+            <w:r>
+              <w:rPr>
+                <w:rFonts w:ascii="Helvetica" w:eastAsia="Times New Roman" w:hAnsi="Helvetica" w:cs="Helvetica"/>
+                <w:color w:val="262626"/>
+                <w:sz w:val="24"/>
+                <w:szCs w:val="24"/>
+              </w:rPr>
+              <w:t>2</w:t>
+            </w:r>
+          </w:p>
+        </w:tc>
+      </w:tr>
+      <w:tr>
+        <w:tc>
+          <w:tcPr>
+            <w:tcW w:w="0" w:type="auto"/>
+            <w:shd w:val="clear" w:color="auto" w:fill="FFFFFF"/>
+            <w:tcMar>
+              <w:top w:w="30" w:type="dxa"/>
+              <w:left w:w="30" w:type="dxa"/>
+              <w:bottom w:w="30" w:type="dxa"/>
+              <w:right w:w="30" w:type="dxa"/>
+            </w:tcMar>
+            <w:vAlign w:val="center"/>
+            <w:hideMark/>
+          </w:tcPr>
+          <w:p>
+            <w:pPr>
+              <w:spacing w:after="0" w:line="240" w:lineRule="auto"/>
+              <w:rPr>
+                <w:rFonts w:ascii="Helvetica" w:eastAsia="Times New Roman" w:hAnsi="Helvetica" w:cs="Helvetica"/>
+                <w:color w:val="262626"/>
+                <w:sz w:val="24"/>
+                <w:szCs w:val="24"/>
+              </w:rPr>
+            </w:pPr>
+            <w:r>
+              <w:rPr>
+                <w:rFonts w:ascii="Helvetica" w:eastAsia="Times New Roman" w:hAnsi="Helvetica" w:cs="Helvetica"/>
+                <w:color w:val="262626"/>
+                <w:sz w:val="24"/>
+                <w:szCs w:val="24"/>
+              </w:rPr>
+              <w:t>Proposal includes evaluation of current site's responsiveness, performance, and accessibility</w:t>
+            </w:r>
+          </w:p>
+        </w:tc>
+        <w:tc>
+          <w:tcPr>
+            <w:tcW w:w="0" w:type="auto"/>
+            <w:shd w:val="clear" w:color="auto" w:fill="FFFFFF"/>
+            <w:tcMar>
+              <w:top w:w="30" w:type="dxa"/>
+              <w:left w:w="30" w:type="dxa"/>
+              <w:bottom w:w="30" w:type="dxa"/>
+              <w:right w:w="30" w:type="dxa"/>
+            </w:tcMar>
+            <w:vAlign w:val="center"/>
+            <w:hideMark/>
+          </w:tcPr>
+          <w:p>
+            <w:pPr>
+              <w:spacing w:after="0" w:line="240" w:lineRule="auto"/>
+              <w:rPr>
+                <w:rFonts w:ascii="Helvetica" w:eastAsia="Times New Roman" w:hAnsi="Helvetica" w:cs="Helvetica"/>
+                <w:color w:val="262626"/>
+                <w:sz w:val="24"/>
+                <w:szCs w:val="24"/>
+              </w:rPr>
+            </w:pPr>
+            <w:r>
+              <w:rPr>
+                <w:rFonts w:ascii="Helvetica" w:eastAsia="Times New Roman" w:hAnsi="Helvetica" w:cs="Helvetica"/>
+                <w:color w:val="262626"/>
+                <w:sz w:val="24"/>
+                <w:szCs w:val="24"/>
+              </w:rPr>
+              <w:t>3</w:t>
+            </w:r>
+          </w:p>
+        </w:tc>
+      </w:tr>
+      <w:tr>
+        <w:tc>
+          <w:tcPr>
+            <w:tcW w:w="0" w:type="auto"/>
+            <w:shd w:val="clear" w:color="auto" w:fill="FFFFFF"/>
+            <w:tcMar>
+              <w:top w:w="30" w:type="dxa"/>
+              <w:left w:w="30" w:type="dxa"/>
+              <w:bottom w:w="30" w:type="dxa"/>
+              <w:right w:w="30" w:type="dxa"/>
+            </w:tcMar>
+            <w:vAlign w:val="center"/>
+            <w:hideMark/>
+          </w:tcPr>
+          <w:p>
+            <w:pPr>
+              <w:spacing w:after="0" w:line="240" w:lineRule="auto"/>
+              <w:rPr>
+                <w:rFonts w:ascii="Helvetica" w:eastAsia="Times New Roman" w:hAnsi="Helvetica" w:cs="Helvetica"/>
+                <w:color w:val="262626"/>
+                <w:sz w:val="24"/>
+                <w:szCs w:val="24"/>
+              </w:rPr>
+            </w:pPr>
+            <w:r>
+              <w:rPr>
+                <w:rFonts w:ascii="Helvetica" w:eastAsia="Times New Roman" w:hAnsi="Helvetica" w:cs="Helvetica"/>
+                <w:color w:val="262626"/>
+                <w:sz w:val="24"/>
+                <w:szCs w:val="24"/>
+              </w:rPr>
+              <w:t>Proposal includes recommendations based on user research and modern best practices</w:t>
+            </w:r>
+          </w:p>
+        </w:tc>
+        <w:tc>
+          <w:tcPr>
+            <w:tcW w:w="0" w:type="auto"/>
+            <w:shd w:val="clear" w:color="auto" w:fill="FFFFFF"/>
+            <w:tcMar>
+              <w:top w:w="30" w:type="dxa"/>
+              <w:left w:w="30" w:type="dxa"/>
+              <w:bottom w:w="30" w:type="dxa"/>
+              <w:right w:w="30" w:type="dxa"/>
+            </w:tcMar>
+            <w:vAlign w:val="center"/>
+            <w:hideMark/>
+          </w:tcPr>
+          <w:p>
+            <w:pPr>
+              <w:spacing w:after="0" w:line="240" w:lineRule="auto"/>
+              <w:rPr>
+                <w:rFonts w:ascii="Helvetica" w:eastAsia="Times New Roman" w:hAnsi="Helvetica" w:cs="Helvetica"/>
+                <w:color w:val="262626"/>
+                <w:sz w:val="24"/>
+                <w:szCs w:val="24"/>
+              </w:rPr>
+            </w:pPr>
+            <w:r>
+              <w:rPr>
+                <w:rFonts w:ascii="Helvetica" w:eastAsia="Times New Roman" w:hAnsi="Helvetica" w:cs="Helvetica"/>
+                <w:color w:val="262626"/>
+                <w:sz w:val="24"/>
+                <w:szCs w:val="24"/>
+              </w:rPr>
+              <w:t>3</w:t>
+            </w:r>
+          </w:p>
+        </w:tc>
+      </w:tr>
+      <w:tr>
+        <w:tc>
+          <w:tcPr>
+            <w:tcW w:w="0" w:type="auto"/>
+            <w:shd w:val="clear" w:color="auto" w:fill="FFFFFF"/>
+            <w:tcMar>
+              <w:top w:w="30" w:type="dxa"/>
+              <w:left w:w="30" w:type="dxa"/>
+              <w:bottom w:w="30" w:type="dxa"/>
+              <w:right w:w="30" w:type="dxa"/>
+            </w:tcMar>
+            <w:vAlign w:val="center"/>
+            <w:hideMark/>
+          </w:tcPr>
+          <w:p>
+            <w:pPr>
+              <w:spacing w:after="0" w:line="240" w:lineRule="auto"/>
+              <w:rPr>
+                <w:rFonts w:ascii="Helvetica" w:eastAsia="Times New Roman" w:hAnsi="Helvetica" w:cs="Helvetica"/>
+                <w:color w:val="262626"/>
+                <w:sz w:val="24"/>
+                <w:szCs w:val="24"/>
+              </w:rPr>
+            </w:pPr>
+          </w:p>
+        </w:tc>
+        <w:tc>
+          <w:tcPr>
+            <w:tcW w:w="0" w:type="auto"/>
+            <w:shd w:val="clear" w:color="auto" w:fill="FFFFFF"/>
+            <w:tcMar>
+              <w:top w:w="30" w:type="dxa"/>
+              <w:left w:w="30" w:type="dxa"/>
+              <w:bottom w:w="30" w:type="dxa"/>
+              <w:right w:w="30" w:type="dxa"/>
+            </w:tcMar>
+            <w:vAlign w:val="center"/>
+            <w:hideMark/>
+          </w:tcPr>
+          <w:p>
+            <w:pPr>
+              <w:spacing w:after="0" w:line="240" w:lineRule="auto"/>
+              <w:rPr>
+                <w:rFonts w:ascii="Times New Roman" w:eastAsia="Times New Roman" w:hAnsi="Times New Roman" w:cs="Times New Roman"/>
+                <w:sz w:val="20"/>
+                <w:szCs w:val="20"/>
+              </w:rPr>
+            </w:pPr>
+          </w:p>
+        </w:tc>
+      </w:tr>
+    </w:tbl>
+    <w:p>
+      <w:pPr>
+        <w:shd w:val="clear" w:color="auto" w:fill="FFFFFF"/>
+        <w:spacing w:before="100" w:beforeAutospacing="1" w:after="100" w:afterAutospacing="1" w:line="240" w:lineRule="auto"/>
+        <w:rPr>
+          <w:rFonts w:ascii="Helvetica" w:eastAsia="Times New Roman" w:hAnsi="Helvetica" w:cs="Helvetica"/>
+          <w:color w:val="262626"/>
+          <w:sz w:val="24"/>
+          <w:szCs w:val="24"/>
+        </w:rPr>
+      </w:pPr>
+      <w:r>
+        <w:rPr>
+          <w:rFonts w:ascii="Helvetica" w:eastAsia="Times New Roman" w:hAnsi="Helvetica" w:cs="Helvetica"/>
+          <w:color w:val="262626"/>
+          <w:sz w:val="24"/>
+          <w:szCs w:val="24"/>
+        </w:rPr>
+        <w:t>-------------------------------------------------------------------------</w:t>
+      </w:r>
+    </w:p>
+    <w:p>
+      <w:pPr>
+        <w:shd w:val="clear" w:color="auto" w:fill="FFFFFF"/>
+        <w:spacing w:before="100" w:beforeAutospacing="1" w:after="100" w:afterAutospacing="1" w:line="240" w:lineRule="auto"/>
+        <w:rPr>
+          <w:rFonts w:ascii="Helvetica" w:eastAsia="Times New Roman" w:hAnsi="Helvetica" w:cs="Helvetica"/>
+          <w:b/>
+          <w:color w:val="262626"/>
+          <w:sz w:val="24"/>
+          <w:szCs w:val="24"/>
+          <w:u w:val="single"/>
+        </w:rPr>
+      </w:pPr>
+      <w:r>
+        <w:rPr>
+          <w:rFonts w:ascii="Helvetica" w:eastAsia="Times New Roman" w:hAnsi="Helvetica" w:cs="Helvetica"/>
+          <w:b/>
+          <w:color w:val="262626"/>
+          <w:sz w:val="24"/>
+          <w:szCs w:val="24"/>
+          <w:u w:val="single"/>
+        </w:rPr>
+        <w:t>OBJECTIVE</w:t>
+      </w:r>
+      <w:r>
+        <w:rPr>
+          <w:rFonts w:ascii="Helvetica" w:eastAsia="Times New Roman" w:hAnsi="Helvetica" w:cs="Helvetica"/>
+          <w:b/>
+          <w:color w:val="262626"/>
+          <w:sz w:val="24"/>
+          <w:szCs w:val="24"/>
+          <w:u w:val="single"/>
+        </w:rPr>
+        <w:t xml:space="preserve"> of the redesign</w:t>
+      </w:r>
+    </w:p>
+    <w:p>
+      <w:pPr>
+        <w:shd w:val="clear" w:color="auto" w:fill="FFFFFF"/>
+        <w:spacing w:before="100" w:beforeAutospacing="1" w:after="100" w:afterAutospacing="1" w:line="240" w:lineRule="auto"/>
+        <w:rPr>
+          <w:rFonts w:ascii="Helvetica" w:eastAsia="Times New Roman" w:hAnsi="Helvetica" w:cs="Helvetica"/>
+          <w:color w:val="262626"/>
+          <w:sz w:val="24"/>
+          <w:szCs w:val="24"/>
+        </w:rPr>
+      </w:pPr>
+      <w:r>
+        <w:rPr>
+          <w:rFonts w:ascii="Helvetica" w:eastAsia="Times New Roman" w:hAnsi="Helvetica" w:cs="Helvetica"/>
+          <w:color w:val="262626"/>
+          <w:sz w:val="24"/>
+          <w:szCs w:val="24"/>
+        </w:rPr>
+        <w:t>The objective of the redesign is to make the Florida Energy Systems Consortium website mobile friendly</w:t>
+      </w:r>
+      <w:r>
+        <w:rPr>
+          <w:rFonts w:ascii="Helvetica" w:eastAsia="Times New Roman" w:hAnsi="Helvetica" w:cs="Helvetica"/>
+          <w:color w:val="262626"/>
+          <w:sz w:val="24"/>
+          <w:szCs w:val="24"/>
+        </w:rPr>
+        <w:t xml:space="preserve"> (responsive)</w:t>
+      </w:r>
+      <w:r>
+        <w:rPr>
+          <w:rFonts w:ascii="Helvetica" w:eastAsia="Times New Roman" w:hAnsi="Helvetica" w:cs="Helvetica"/>
+          <w:color w:val="262626"/>
+          <w:sz w:val="24"/>
+          <w:szCs w:val="24"/>
+        </w:rPr>
+        <w:t>.</w:t>
+      </w:r>
+    </w:p>
+    <w:p>
+      <w:pPr>
+        <w:shd w:val="clear" w:color="auto" w:fill="FFFFFF"/>
+        <w:spacing w:before="100" w:beforeAutospacing="1" w:after="100" w:afterAutospacing="1" w:line="240" w:lineRule="auto"/>
+        <w:rPr>
+          <w:rFonts w:ascii="Helvetica" w:eastAsia="Times New Roman" w:hAnsi="Helvetica" w:cs="Helvetica"/>
+          <w:b/>
+          <w:color w:val="262626"/>
+          <w:sz w:val="24"/>
+          <w:szCs w:val="24"/>
+          <w:u w:val="single"/>
+        </w:rPr>
+      </w:pPr>
+      <w:r>
+        <w:rPr>
+          <w:rFonts w:ascii="Helvetica" w:eastAsia="Times New Roman" w:hAnsi="Helvetica" w:cs="Helvetica"/>
+          <w:b/>
+          <w:color w:val="262626"/>
+          <w:sz w:val="24"/>
+          <w:szCs w:val="24"/>
+          <w:u w:val="single"/>
+        </w:rPr>
+        <w:t xml:space="preserve">STATE of the current </w:t>
+      </w:r>
+      <w:proofErr w:type="spellStart"/>
+      <w:r>
+        <w:rPr>
+          <w:rFonts w:ascii="Helvetica" w:eastAsia="Times New Roman" w:hAnsi="Helvetica" w:cs="Helvetica"/>
+          <w:b/>
+          <w:color w:val="262626"/>
+          <w:sz w:val="24"/>
+          <w:szCs w:val="24"/>
+          <w:u w:val="single"/>
+        </w:rPr>
+        <w:t>site</w:t>
+      </w:r>
+    </w:p>
+    <w:p>
+      <w:pPr>
+        <w:shd w:val="clear" w:color="auto" w:fill="FFFFFF"/>
+        <w:spacing w:before="100" w:beforeAutospacing="1" w:after="100" w:afterAutospacing="1" w:line="240" w:lineRule="auto"/>
+        <w:rPr>
+          <w:rFonts w:ascii="Helvetica" w:eastAsia="Times New Roman" w:hAnsi="Helvetica" w:cs="Helvetica"/>
+          <w:color w:val="262626"/>
+          <w:sz w:val="24"/>
+          <w:szCs w:val="24"/>
+        </w:rPr>
+      </w:pPr>
+      <w:proofErr w:type="spellEnd"/>
+      <w:r>
+        <w:rPr>
+          <w:rFonts w:ascii="Helvetica" w:eastAsia="Times New Roman" w:hAnsi="Helvetica" w:cs="Helvetica"/>
+          <w:color w:val="262626"/>
+          <w:sz w:val="24"/>
+          <w:szCs w:val="24"/>
+        </w:rPr>
+        <w:t xml:space="preserve">URL: </w:t>
+      </w:r>
+      <w:hyperlink r:id="rId5" w:history="1">
+        <w:r>
+          <w:rPr>
+            <w:rStyle w:val="Hyperlink"/>
+            <w:rFonts w:ascii="Helvetica" w:eastAsia="Times New Roman" w:hAnsi="Helvetica" w:cs="Helvetica"/>
+            <w:sz w:val="24"/>
+            <w:szCs w:val="24"/>
+          </w:rPr>
+          <w:t>http://floridaenergy.ufl.edu</w:t>
+        </w:r>
+      </w:hyperlink>
+    </w:p>
+    <w:p>
+      <w:pPr>
+        <w:shd w:val="clear" w:color="auto" w:fill="FFFFFF"/>
+        <w:spacing w:before="100" w:beforeAutospacing="1" w:after="100" w:afterAutospacing="1" w:line="240" w:lineRule="auto"/>
+        <w:rPr>
+          <w:rFonts w:ascii="Helvetica" w:eastAsia="Times New Roman" w:hAnsi="Helvetica" w:cs="Helvetica"/>
+          <w:color w:val="262626"/>
+          <w:sz w:val="24"/>
+          <w:szCs w:val="24"/>
+        </w:rPr>
+      </w:pPr>
+      <w:r>
+        <w:rPr>
+          <w:rFonts w:ascii="Helvetica" w:eastAsia="Times New Roman" w:hAnsi="Helvetica" w:cs="Helvetica"/>
+          <w:color w:val="262626"/>
+          <w:sz w:val="24"/>
+          <w:szCs w:val="24"/>
+        </w:rPr>
+        <w:t xml:space="preserve">Accessibility: </w:t>
+      </w:r>
+      <w:r>
+        <w:rPr>
+          <w:rFonts w:ascii="Helvetica" w:eastAsia="Times New Roman" w:hAnsi="Helvetica" w:cs="Helvetica"/>
+          <w:color w:val="262626"/>
+          <w:sz w:val="24"/>
+          <w:szCs w:val="24"/>
+        </w:rPr>
+        <w:t>(Scale of 1 to 5) – 5 Being the best rating per category.</w:t>
+      </w:r>
+    </w:p>
+    <w:p>
+      <w:pPr>
+        <w:shd w:val="clear" w:color="auto" w:fill="FFFFFF"/>
+        <w:spacing w:before="100" w:beforeAutospacing="1" w:after="100" w:afterAutospacing="1" w:line="240" w:lineRule="auto"/>
+        <w:rPr>
+          <w:rFonts w:ascii="Helvetica" w:eastAsia="Times New Roman" w:hAnsi="Helvetica" w:cs="Helvetica"/>
+          <w:color w:val="262626"/>
+          <w:sz w:val="24"/>
+          <w:szCs w:val="24"/>
+        </w:rPr>
+      </w:pPr>
+      <w:r>
+        <w:rPr>
+          <w:rFonts w:ascii="Helvetica" w:eastAsia="Times New Roman" w:hAnsi="Helvetica" w:cs="Helvetica"/>
+          <w:color w:val="262626"/>
+          <w:sz w:val="24"/>
+          <w:szCs w:val="24"/>
+        </w:rPr>
+        <w:t>F</w:t>
+      </w:r>
+      <w:r>
+        <w:rPr>
+          <w:rFonts w:ascii="Helvetica" w:eastAsia="Times New Roman" w:hAnsi="Helvetica" w:cs="Helvetica"/>
+          <w:color w:val="262626"/>
+          <w:sz w:val="24"/>
+          <w:szCs w:val="24"/>
+        </w:rPr>
+        <w:t>ocusing only on Robustness, the score is 1.</w:t>
+      </w:r>
+    </w:p>
+    <w:p>
+      <w:pPr>
+        <w:pStyle w:val="ListParagraph"/>
+        <w:numPr>
+          <w:ilvl w:val="0"/>
+          <w:numId w:val="2"/>
+        </w:numPr>
+        <w:shd w:val="clear" w:color="auto" w:fill="FFFFFF"/>
+        <w:spacing w:before="100" w:beforeAutospacing="1" w:after="100" w:afterAutospacing="1" w:line="240" w:lineRule="auto"/>
+        <w:rPr>
+          <w:rFonts w:ascii="Helvetica" w:eastAsia="Times New Roman" w:hAnsi="Helvetica" w:cs="Helvetica"/>
+          <w:color w:val="262626"/>
+          <w:sz w:val="24"/>
+          <w:szCs w:val="24"/>
+        </w:rPr>
+      </w:pPr>
+      <w:r>
+        <w:rPr>
+          <w:rFonts w:ascii="Helvetica" w:eastAsia="Times New Roman" w:hAnsi="Helvetica" w:cs="Helvetica"/>
+          <w:color w:val="262626"/>
+          <w:sz w:val="24"/>
+          <w:szCs w:val="24"/>
+        </w:rPr>
+        <w:t>Perceivable:</w:t>
+      </w:r>
+      <w:r>
+        <w:rPr>
+          <w:rFonts w:ascii="Helvetica" w:eastAsia="Times New Roman" w:hAnsi="Helvetica" w:cs="Helvetica"/>
+          <w:color w:val="262626"/>
+          <w:sz w:val="24"/>
+          <w:szCs w:val="24"/>
+        </w:rPr>
+        <w:t xml:space="preserve"> 5</w:t>
+      </w:r>
+    </w:p>
+    <w:p>
+      <w:pPr>
+        <w:pStyle w:val="ListParagraph"/>
+        <w:numPr>
+          <w:ilvl w:val="0"/>
+          <w:numId w:val="2"/>
+        </w:numPr>
+        <w:shd w:val="clear" w:color="auto" w:fill="FFFFFF"/>
+        <w:spacing w:before="100" w:beforeAutospacing="1" w:after="100" w:afterAutospacing="1" w:line="240" w:lineRule="auto"/>
+        <w:rPr>
+          <w:rFonts w:ascii="Helvetica" w:eastAsia="Times New Roman" w:hAnsi="Helvetica" w:cs="Helvetica"/>
+          <w:color w:val="262626"/>
+          <w:sz w:val="24"/>
+          <w:szCs w:val="24"/>
+        </w:rPr>
+      </w:pPr>
+      <w:r>
+        <w:rPr>
+          <w:rFonts w:ascii="Helvetica" w:eastAsia="Times New Roman" w:hAnsi="Helvetica" w:cs="Helvetica"/>
+          <w:color w:val="262626"/>
+          <w:sz w:val="24"/>
+          <w:szCs w:val="24"/>
+        </w:rPr>
+        <w:t>Operable</w:t>
+      </w:r>
+      <w:r>
+        <w:rPr>
+          <w:rFonts w:ascii="Helvetica" w:eastAsia="Times New Roman" w:hAnsi="Helvetica" w:cs="Helvetica"/>
+          <w:color w:val="262626"/>
+          <w:sz w:val="24"/>
+          <w:szCs w:val="24"/>
+        </w:rPr>
+        <w:t>: 4</w:t>
+      </w:r>
+    </w:p>
+    <w:p>
+      <w:pPr>
+        <w:pStyle w:val="ListParagraph"/>
+        <w:numPr>
+          <w:ilvl w:val="0"/>
+          <w:numId w:val="2"/>
+        </w:numPr>
+        <w:shd w:val="clear" w:color="auto" w:fill="FFFFFF"/>
+        <w:spacing w:before="100" w:beforeAutospacing="1" w:after="100" w:afterAutospacing="1" w:line="240" w:lineRule="auto"/>
+        <w:rPr>
+          <w:rFonts w:ascii="Helvetica" w:eastAsia="Times New Roman" w:hAnsi="Helvetica" w:cs="Helvetica"/>
+          <w:color w:val="262626"/>
+          <w:sz w:val="24"/>
+          <w:szCs w:val="24"/>
+        </w:rPr>
+      </w:pPr>
+      <w:r>
+        <w:rPr>
+          <w:rFonts w:ascii="Helvetica" w:eastAsia="Times New Roman" w:hAnsi="Helvetica" w:cs="Helvetica"/>
+          <w:color w:val="262626"/>
+          <w:sz w:val="24"/>
+          <w:szCs w:val="24"/>
+        </w:rPr>
+        <w:t>Understandable</w:t>
+      </w:r>
+      <w:r>
+        <w:rPr>
+          <w:rFonts w:ascii="Helvetica" w:eastAsia="Times New Roman" w:hAnsi="Helvetica" w:cs="Helvetica"/>
+          <w:color w:val="262626"/>
+          <w:sz w:val="24"/>
+          <w:szCs w:val="24"/>
+        </w:rPr>
+        <w:t>: 5</w:t>
+      </w:r>
+    </w:p>
+    <w:p>
+      <w:pPr>
+        <w:pStyle w:val="ListParagraph"/>
+        <w:numPr>
+          <w:ilvl w:val="0"/>
+          <w:numId w:val="2"/>
+        </w:numPr>
+        <w:shd w:val="clear" w:color="auto" w:fill="FFFFFF"/>
+        <w:spacing w:before="100" w:beforeAutospacing="1" w:after="100" w:afterAutospacing="1" w:line="240" w:lineRule="auto"/>
+        <w:rPr>
+          <w:rFonts w:ascii="Helvetica" w:eastAsia="Times New Roman" w:hAnsi="Helvetica" w:cs="Helvetica"/>
+          <w:color w:val="262626"/>
+          <w:sz w:val="24"/>
+          <w:szCs w:val="24"/>
+        </w:rPr>
+      </w:pPr>
+      <w:r>
+        <w:rPr>
+          <w:rFonts w:ascii="Helvetica" w:eastAsia="Times New Roman" w:hAnsi="Helvetica" w:cs="Helvetica"/>
+          <w:color w:val="262626"/>
+          <w:sz w:val="24"/>
+          <w:szCs w:val="24"/>
+        </w:rPr>
+        <w:t>Robust</w:t>
+      </w:r>
+      <w:r>
+        <w:rPr>
+          <w:rFonts w:ascii="Helvetica" w:eastAsia="Times New Roman" w:hAnsi="Helvetica" w:cs="Helvetica"/>
+          <w:color w:val="262626"/>
+          <w:sz w:val="24"/>
+          <w:szCs w:val="24"/>
+        </w:rPr>
+        <w:t>: 1</w:t>
+      </w:r>
+    </w:p>
+    <w:p>
+      <w:pPr>
+        <w:pStyle w:val="ListParagraph"/>
+        <w:numPr>
+          <w:ilvl w:val="0"/>
+          <w:numId w:val="2"/>
+        </w:numPr>
+        <w:shd w:val="clear" w:color="auto" w:fill="FFFFFF"/>
+        <w:spacing w:before="100" w:beforeAutospacing="1" w:after="100" w:afterAutospacing="1" w:line="240" w:lineRule="auto"/>
+        <w:rPr>
+          <w:rFonts w:ascii="Helvetica" w:eastAsia="Times New Roman" w:hAnsi="Helvetica" w:cs="Helvetica"/>
+          <w:color w:val="262626"/>
+          <w:sz w:val="24"/>
+          <w:szCs w:val="24"/>
+        </w:rPr>
+      </w:pPr>
+      <w:r>
+        <w:rPr>
+          <w:rFonts w:ascii="Helvetica" w:eastAsia="Times New Roman" w:hAnsi="Helvetica" w:cs="Helvetica"/>
+          <w:color w:val="262626"/>
+          <w:sz w:val="24"/>
+          <w:szCs w:val="24"/>
+        </w:rPr>
+        <w:t>Total: 5 + 4 + 5 + 1 = 15 out of 20.</w:t>
+      </w:r>
+    </w:p>
+    <w:p>
+      <w:pPr>
+        <w:shd w:val="clear" w:color="auto" w:fill="FFFFFF"/>
+        <w:spacing w:before="100" w:beforeAutospacing="1" w:after="100" w:afterAutospacing="1" w:line="240" w:lineRule="auto"/>
+        <w:rPr>
+          <w:rFonts w:ascii="Helvetica" w:eastAsia="Times New Roman" w:hAnsi="Helvetica" w:cs="Helvetica"/>
+          <w:color w:val="262626"/>
+          <w:sz w:val="24"/>
+          <w:szCs w:val="24"/>
+        </w:rPr>
+      </w:pPr>
+      <w:r>
+        <w:rPr>
+          <w:rFonts w:ascii="Helvetica" w:eastAsia="Times New Roman" w:hAnsi="Helvetica" w:cs="Helvetica"/>
+          <w:color w:val="262626"/>
+          <w:sz w:val="24"/>
+          <w:szCs w:val="24"/>
+        </w:rPr>
+        <w:lastRenderedPageBreak/>
+        <w:t>Perceivable - Information and user interface components must be presentable to users in ways they can perceive.</w:t>
+      </w:r>
+      <w:r>
+        <w:rPr>
+          <w:rFonts w:ascii="Helvetica" w:eastAsia="Times New Roman" w:hAnsi="Helvetica" w:cs="Helvetica"/>
+          <w:color w:val="262626"/>
+          <w:sz w:val="24"/>
+          <w:szCs w:val="24"/>
+        </w:rPr>
+        <w:t xml:space="preserve"> – Score: 5. The appearance of various links and information on the website was clear.</w:t>
+      </w:r>
+    </w:p>
+    <w:p>
+      <w:pPr>
+        <w:shd w:val="clear" w:color="auto" w:fill="FFFFFF"/>
+        <w:spacing w:before="100" w:beforeAutospacing="1" w:after="100" w:afterAutospacing="1" w:line="240" w:lineRule="auto"/>
+        <w:rPr>
+          <w:rFonts w:ascii="Helvetica" w:eastAsia="Times New Roman" w:hAnsi="Helvetica" w:cs="Helvetica"/>
+          <w:color w:val="262626"/>
+          <w:sz w:val="24"/>
+          <w:szCs w:val="24"/>
+        </w:rPr>
+      </w:pPr>
+      <w:r>
+        <w:rPr>
+          <w:rFonts w:ascii="Helvetica" w:eastAsia="Times New Roman" w:hAnsi="Helvetica" w:cs="Helvetica"/>
+          <w:color w:val="262626"/>
+          <w:sz w:val="24"/>
+          <w:szCs w:val="24"/>
+        </w:rPr>
+        <w:t>Operable - User interface components and navigation must be operable.</w:t>
+      </w:r>
+      <w:r>
+        <w:rPr>
+          <w:rFonts w:ascii="Helvetica" w:eastAsia="Times New Roman" w:hAnsi="Helvetica" w:cs="Helvetica"/>
+          <w:color w:val="262626"/>
+          <w:sz w:val="24"/>
+          <w:szCs w:val="24"/>
+        </w:rPr>
+        <w:t xml:space="preserve"> Score: 4. UI works fine. The 8 frozen top line links were good. The </w:t>
+      </w:r>
+      <w:proofErr w:type="gramStart"/>
+      <w:r>
+        <w:rPr>
+          <w:rFonts w:ascii="Helvetica" w:eastAsia="Times New Roman" w:hAnsi="Helvetica" w:cs="Helvetica"/>
+          <w:color w:val="262626"/>
+          <w:sz w:val="24"/>
+          <w:szCs w:val="24"/>
+        </w:rPr>
+        <w:t>left hand</w:t>
+      </w:r>
+      <w:proofErr w:type="gramEnd"/>
+      <w:r>
+        <w:rPr>
+          <w:rFonts w:ascii="Helvetica" w:eastAsia="Times New Roman" w:hAnsi="Helvetica" w:cs="Helvetica"/>
+          <w:color w:val="262626"/>
+          <w:sz w:val="24"/>
+          <w:szCs w:val="24"/>
+        </w:rPr>
+        <w:t xml:space="preserve"> links in terms of an overall scheme appeared inconsistent between the 8 major sub-pages.</w:t>
+      </w:r>
+      <w:r>
+        <w:rPr>
+          <w:rFonts w:ascii="Helvetica" w:eastAsia="Times New Roman" w:hAnsi="Helvetica" w:cs="Helvetica"/>
+          <w:color w:val="262626"/>
+          <w:sz w:val="24"/>
+          <w:szCs w:val="24"/>
+        </w:rPr>
+        <w:t xml:space="preserve"> The homepage took a few seconds initially to load. Excluding the homepage initial load, the rest of the site loaded </w:t>
+      </w:r>
+      <w:proofErr w:type="gramStart"/>
+      <w:r>
+        <w:rPr>
+          <w:rFonts w:ascii="Helvetica" w:eastAsia="Times New Roman" w:hAnsi="Helvetica" w:cs="Helvetica"/>
+          <w:color w:val="262626"/>
+          <w:sz w:val="24"/>
+          <w:szCs w:val="24"/>
+        </w:rPr>
+        <w:t>fairly quickly</w:t>
+      </w:r>
+      <w:proofErr w:type="gramEnd"/>
+      <w:r>
+        <w:rPr>
+          <w:rFonts w:ascii="Helvetica" w:eastAsia="Times New Roman" w:hAnsi="Helvetica" w:cs="Helvetica"/>
+          <w:color w:val="262626"/>
+          <w:sz w:val="24"/>
+          <w:szCs w:val="24"/>
+        </w:rPr>
+        <w:t xml:space="preserve"> when visited. When visiting the site on a mobile device, I am constantly having to resize the screen </w:t>
+      </w:r>
+      <w:proofErr w:type="gramStart"/>
+      <w:r>
+        <w:rPr>
+          <w:rFonts w:ascii="Helvetica" w:eastAsia="Times New Roman" w:hAnsi="Helvetica" w:cs="Helvetica"/>
+          <w:color w:val="262626"/>
+          <w:sz w:val="24"/>
+          <w:szCs w:val="24"/>
+        </w:rPr>
+        <w:t>in order to</w:t>
+      </w:r>
+      <w:proofErr w:type="gramEnd"/>
+      <w:r>
+        <w:rPr>
+          <w:rFonts w:ascii="Helvetica" w:eastAsia="Times New Roman" w:hAnsi="Helvetica" w:cs="Helvetica"/>
+          <w:color w:val="262626"/>
+          <w:sz w:val="24"/>
+          <w:szCs w:val="24"/>
+        </w:rPr>
+        <w:t xml:space="preserve"> be able to read the text in various sections </w:t>
+      </w:r>
+      <w:proofErr w:type="spellStart"/>
+      <w:r>
+        <w:rPr>
+          <w:rFonts w:ascii="Helvetica" w:eastAsia="Times New Roman" w:hAnsi="Helvetica" w:cs="Helvetica"/>
+          <w:color w:val="262626"/>
+          <w:sz w:val="24"/>
+          <w:szCs w:val="24"/>
+        </w:rPr>
+        <w:t>through out</w:t>
+      </w:r>
+      <w:proofErr w:type="spellEnd"/>
+      <w:r>
+        <w:rPr>
+          <w:rFonts w:ascii="Helvetica" w:eastAsia="Times New Roman" w:hAnsi="Helvetica" w:cs="Helvetica"/>
+          <w:color w:val="262626"/>
+          <w:sz w:val="24"/>
+          <w:szCs w:val="24"/>
+        </w:rPr>
+        <w:t xml:space="preserve"> the site.</w:t>
+      </w:r>
+    </w:p>
+    <w:p>
+      <w:pPr>
+        <w:shd w:val="clear" w:color="auto" w:fill="FFFFFF"/>
+        <w:spacing w:before="100" w:beforeAutospacing="1" w:after="100" w:afterAutospacing="1" w:line="240" w:lineRule="auto"/>
+        <w:rPr>
+          <w:rFonts w:ascii="Helvetica" w:eastAsia="Times New Roman" w:hAnsi="Helvetica" w:cs="Helvetica"/>
+          <w:color w:val="262626"/>
+          <w:sz w:val="24"/>
+          <w:szCs w:val="24"/>
+        </w:rPr>
+      </w:pPr>
+      <w:r>
+        <w:rPr>
+          <w:rFonts w:ascii="Helvetica" w:eastAsia="Times New Roman" w:hAnsi="Helvetica" w:cs="Helvetica"/>
+          <w:color w:val="262626"/>
+          <w:sz w:val="24"/>
+          <w:szCs w:val="24"/>
+        </w:rPr>
+        <w:t>Understandable - Information and the operation of user interface must be understandable.</w:t>
+      </w:r>
+      <w:r>
+        <w:rPr>
+          <w:rFonts w:ascii="Helvetica" w:eastAsia="Times New Roman" w:hAnsi="Helvetica" w:cs="Helvetica"/>
+          <w:color w:val="262626"/>
+          <w:sz w:val="24"/>
+          <w:szCs w:val="24"/>
+        </w:rPr>
+        <w:t xml:space="preserve"> Score 5. The website is understandable.</w:t>
+      </w:r>
+    </w:p>
+    <w:p>
+      <w:pPr>
+        <w:shd w:val="clear" w:color="auto" w:fill="FFFFFF"/>
+        <w:spacing w:before="100" w:beforeAutospacing="1" w:after="100" w:afterAutospacing="1" w:line="240" w:lineRule="auto"/>
+        <w:rPr>
+          <w:rFonts w:ascii="Helvetica" w:eastAsia="Times New Roman" w:hAnsi="Helvetica" w:cs="Helvetica"/>
+          <w:color w:val="262626"/>
+          <w:sz w:val="24"/>
+          <w:szCs w:val="24"/>
+        </w:rPr>
+      </w:pPr>
+      <w:r>
+        <w:rPr>
+          <w:rFonts w:ascii="Helvetica" w:eastAsia="Times New Roman" w:hAnsi="Helvetica" w:cs="Helvetica"/>
+          <w:color w:val="262626"/>
+          <w:sz w:val="24"/>
+          <w:szCs w:val="24"/>
+        </w:rPr>
+        <w:t>Robust - Content must be robust enough that it can be interpreted reliably by a wide variety of user agents, including assistive technologies.</w:t>
+      </w:r>
+      <w:r>
+        <w:rPr>
+          <w:rFonts w:ascii="Helvetica" w:eastAsia="Times New Roman" w:hAnsi="Helvetica" w:cs="Helvetica"/>
+          <w:color w:val="262626"/>
+          <w:sz w:val="24"/>
+          <w:szCs w:val="24"/>
+        </w:rPr>
+        <w:t xml:space="preserve"> Score: 1. Total fail. This site not responsive at all.</w:t>
+      </w:r>
+    </w:p>
+    <w:p>
+      <w:pPr>
+        <w:shd w:val="clear" w:color="auto" w:fill="FFFFFF"/>
+        <w:spacing w:before="100" w:beforeAutospacing="1" w:after="100" w:afterAutospacing="1" w:line="240" w:lineRule="auto"/>
+        <w:rPr>
+          <w:rFonts w:ascii="Helvetica" w:eastAsia="Times New Roman" w:hAnsi="Helvetica" w:cs="Helvetica"/>
+          <w:color w:val="262626"/>
+          <w:sz w:val="24"/>
+          <w:szCs w:val="24"/>
+        </w:rPr>
+      </w:pPr>
+      <w:r>
+        <w:rPr>
+          <w:rFonts w:ascii="Helvetica" w:eastAsia="Times New Roman" w:hAnsi="Helvetica" w:cs="Helvetica"/>
+          <w:color w:val="262626"/>
+          <w:sz w:val="24"/>
+          <w:szCs w:val="24"/>
+        </w:rPr>
+        <w:t>Since the proposal is focused on the robustness of the site,</w:t>
+      </w:r>
+      <w:r>
+        <w:rPr>
+          <w:rFonts w:ascii="Helvetica" w:eastAsia="Times New Roman" w:hAnsi="Helvetica" w:cs="Helvetica"/>
+          <w:color w:val="262626"/>
+          <w:sz w:val="24"/>
+          <w:szCs w:val="24"/>
+        </w:rPr>
+        <w:t xml:space="preserve"> this site only gets a 1.</w:t>
+      </w:r>
+    </w:p>
+    <w:p>
+      <w:pPr>
+        <w:numPr>
+          <w:ilvl w:val="1"/>
+          <w:numId w:val="1"/>
+        </w:numPr>
+        <w:shd w:val="clear" w:color="auto" w:fill="FFFFFF"/>
+        <w:spacing w:before="100" w:beforeAutospacing="1" w:after="100" w:afterAutospacing="1" w:line="240" w:lineRule="auto"/>
+        <w:ind w:left="750"/>
+        <w:rPr>
+          <w:rFonts w:ascii="Helvetica" w:eastAsia="Times New Roman" w:hAnsi="Helvetica" w:cs="Helvetica"/>
+          <w:color w:val="262626"/>
+          <w:sz w:val="24"/>
+          <w:szCs w:val="24"/>
+        </w:rPr>
+      </w:pPr>
+      <w:r>
+        <w:rPr>
+          <w:rFonts w:ascii="Helvetica" w:eastAsia="Times New Roman" w:hAnsi="Helvetica" w:cs="Helvetica"/>
+          <w:color w:val="262626"/>
+          <w:sz w:val="24"/>
+          <w:szCs w:val="24"/>
+        </w:rPr>
+        <w:t>accessibility audit</w:t>
+      </w:r>
+      <w:r>
+        <w:rPr>
+          <w:rFonts w:ascii="Helvetica" w:eastAsia="Times New Roman" w:hAnsi="Helvetica" w:cs="Helvetica"/>
+          <w:color w:val="262626"/>
+          <w:sz w:val="24"/>
+          <w:szCs w:val="24"/>
+        </w:rPr>
+        <w:t>: 15/20 (75%) - C</w:t>
+      </w:r>
+    </w:p>
+    <w:p>
+      <w:pPr>
+        <w:numPr>
+          <w:ilvl w:val="1"/>
+          <w:numId w:val="1"/>
+        </w:numPr>
+        <w:shd w:val="clear" w:color="auto" w:fill="FFFFFF"/>
+        <w:spacing w:before="100" w:beforeAutospacing="1" w:after="100" w:afterAutospacing="1" w:line="240" w:lineRule="auto"/>
+        <w:ind w:left="750"/>
+        <w:rPr>
+          <w:rFonts w:ascii="Helvetica" w:eastAsia="Times New Roman" w:hAnsi="Helvetica" w:cs="Helvetica"/>
+          <w:color w:val="262626"/>
+          <w:sz w:val="24"/>
+          <w:szCs w:val="24"/>
+        </w:rPr>
+      </w:pPr>
+      <w:r>
+        <w:rPr>
+          <w:rFonts w:ascii="Helvetica" w:eastAsia="Times New Roman" w:hAnsi="Helvetica" w:cs="Helvetica"/>
+          <w:color w:val="262626"/>
+          <w:sz w:val="24"/>
+          <w:szCs w:val="24"/>
+        </w:rPr>
+        <w:t>mobile friendliness</w:t>
+      </w:r>
+      <w:r>
+        <w:rPr>
+          <w:rFonts w:ascii="Helvetica" w:eastAsia="Times New Roman" w:hAnsi="Helvetica" w:cs="Helvetica"/>
+          <w:color w:val="262626"/>
+          <w:sz w:val="24"/>
+          <w:szCs w:val="24"/>
+        </w:rPr>
+        <w:t>: 1/5 (20%) - F</w:t>
+      </w:r>
+    </w:p>
+    <w:p>
+      <w:pPr>
+        <w:numPr>
+          <w:ilvl w:val="1"/>
+          <w:numId w:val="1"/>
+        </w:numPr>
+        <w:shd w:val="clear" w:color="auto" w:fill="FFFFFF"/>
+        <w:spacing w:before="100" w:beforeAutospacing="1" w:after="100" w:afterAutospacing="1" w:line="240" w:lineRule="auto"/>
+        <w:ind w:left="750"/>
+        <w:rPr>
+          <w:rFonts w:ascii="Helvetica" w:eastAsia="Times New Roman" w:hAnsi="Helvetica" w:cs="Helvetica"/>
+          <w:color w:val="262626"/>
+          <w:sz w:val="24"/>
+          <w:szCs w:val="24"/>
+        </w:rPr>
+      </w:pPr>
+      <w:r>
+        <w:rPr>
+          <w:rFonts w:ascii="Helvetica" w:eastAsia="Times New Roman" w:hAnsi="Helvetica" w:cs="Helvetica"/>
+          <w:color w:val="262626"/>
+          <w:sz w:val="24"/>
+          <w:szCs w:val="24"/>
+        </w:rPr>
+        <w:t>performance (how quickly does it load?)</w:t>
+      </w:r>
+      <w:r>
+        <w:rPr>
+          <w:rFonts w:ascii="Helvetica" w:eastAsia="Times New Roman" w:hAnsi="Helvetica" w:cs="Helvetica"/>
+          <w:color w:val="262626"/>
+          <w:sz w:val="24"/>
+          <w:szCs w:val="24"/>
+        </w:rPr>
+        <w:t>: B</w:t>
+      </w:r>
+    </w:p>
+    <w:p>
+      <w:pPr>
+        <w:numPr>
+          <w:ilvl w:val="1"/>
+          <w:numId w:val="1"/>
+        </w:numPr>
+        <w:shd w:val="clear" w:color="auto" w:fill="FFFFFF"/>
+        <w:spacing w:before="100" w:beforeAutospacing="1" w:after="100" w:afterAutospacing="1" w:line="240" w:lineRule="auto"/>
+        <w:ind w:left="750"/>
+        <w:rPr>
+          <w:rFonts w:ascii="Helvetica" w:eastAsia="Times New Roman" w:hAnsi="Helvetica" w:cs="Helvetica"/>
+          <w:color w:val="262626"/>
+          <w:sz w:val="24"/>
+          <w:szCs w:val="24"/>
+        </w:rPr>
+      </w:pPr>
+      <w:r>
+        <w:rPr>
+          <w:rFonts w:ascii="Helvetica" w:eastAsia="Times New Roman" w:hAnsi="Helvetica" w:cs="Helvetica"/>
+          <w:color w:val="262626"/>
+          <w:sz w:val="24"/>
+          <w:szCs w:val="24"/>
+        </w:rPr>
+        <w:t>functionality (does it work?)</w:t>
+      </w:r>
+      <w:r>
+        <w:rPr>
+          <w:rFonts w:ascii="Helvetica" w:eastAsia="Times New Roman" w:hAnsi="Helvetica" w:cs="Helvetica"/>
+          <w:color w:val="262626"/>
+          <w:sz w:val="24"/>
+          <w:szCs w:val="24"/>
+        </w:rPr>
+        <w:t>: C</w:t>
+      </w:r>
+    </w:p>
+    <w:p>
+      <w:pPr>
+        <w:numPr>
+          <w:ilvl w:val="1"/>
+          <w:numId w:val="1"/>
+        </w:numPr>
+        <w:shd w:val="clear" w:color="auto" w:fill="FFFFFF"/>
+        <w:spacing w:before="100" w:beforeAutospacing="1" w:after="100" w:afterAutospacing="1" w:line="240" w:lineRule="auto"/>
+        <w:ind w:left="750"/>
+        <w:rPr>
+          <w:rFonts w:ascii="Helvetica" w:eastAsia="Times New Roman" w:hAnsi="Helvetica" w:cs="Helvetica"/>
+          <w:color w:val="262626"/>
+          <w:sz w:val="24"/>
+          <w:szCs w:val="24"/>
+        </w:rPr>
+      </w:pPr>
+      <w:r>
+        <w:rPr>
+          <w:rFonts w:ascii="Helvetica" w:eastAsia="Times New Roman" w:hAnsi="Helvetica" w:cs="Helvetica"/>
+          <w:color w:val="262626"/>
+          <w:sz w:val="24"/>
+          <w:szCs w:val="24"/>
+        </w:rPr>
+        <w:t>ease of use (is it pleasant to use?</w:t>
+      </w:r>
+      <w:r>
+        <w:rPr>
+          <w:rFonts w:ascii="Helvetica" w:eastAsia="Times New Roman" w:hAnsi="Helvetica" w:cs="Helvetica"/>
+          <w:color w:val="262626"/>
+          <w:sz w:val="24"/>
+          <w:szCs w:val="24"/>
+        </w:rPr>
+        <w:t>): D</w:t>
+      </w:r>
+    </w:p>
+    <w:p>
+      <w:pPr>
+        <w:shd w:val="clear" w:color="auto" w:fill="FFFFFF"/>
+        <w:spacing w:before="100" w:beforeAutospacing="1" w:after="100" w:afterAutospacing="1" w:line="240" w:lineRule="auto"/>
+        <w:rPr>
+          <w:rFonts w:ascii="Helvetica" w:eastAsia="Times New Roman" w:hAnsi="Helvetica" w:cs="Helvetica"/>
+          <w:color w:val="262626"/>
+          <w:sz w:val="24"/>
+          <w:szCs w:val="24"/>
+        </w:rPr>
+      </w:pPr>
+    </w:p>
+    <w:p>
+      <w:pPr>
+        <w:shd w:val="clear" w:color="auto" w:fill="FFFFFF"/>
+        <w:spacing w:before="100" w:beforeAutospacing="1" w:after="100" w:afterAutospacing="1" w:line="240" w:lineRule="auto"/>
+        <w:rPr>
+          <w:rFonts w:ascii="Helvetica" w:eastAsia="Times New Roman" w:hAnsi="Helvetica" w:cs="Helvetica"/>
+          <w:b/>
+          <w:color w:val="262626"/>
+          <w:sz w:val="24"/>
+          <w:szCs w:val="24"/>
+          <w:u w:val="single"/>
+        </w:rPr>
+      </w:pPr>
+      <w:r>
+        <w:rPr>
+          <w:rFonts w:ascii="Helvetica" w:eastAsia="Times New Roman" w:hAnsi="Helvetica" w:cs="Helvetica"/>
+          <w:b/>
+          <w:color w:val="262626"/>
+          <w:sz w:val="24"/>
+          <w:szCs w:val="24"/>
+          <w:u w:val="single"/>
+        </w:rPr>
+        <w:t>User Research:</w:t>
+      </w:r>
+    </w:p>
+    <w:p>
+      <w:pPr>
+        <w:shd w:val="clear" w:color="auto" w:fill="FFFFFF"/>
+        <w:spacing w:before="100" w:beforeAutospacing="1" w:after="100" w:afterAutospacing="1" w:line="240" w:lineRule="auto"/>
+        <w:rPr>
+          <w:rFonts w:ascii="Helvetica" w:eastAsia="Times New Roman" w:hAnsi="Helvetica" w:cs="Helvetica"/>
+          <w:color w:val="262626"/>
+          <w:sz w:val="24"/>
+          <w:szCs w:val="24"/>
+        </w:rPr>
+      </w:pPr>
+      <w:r>
+        <w:rPr>
+          <w:rFonts w:ascii="Helvetica" w:eastAsia="Times New Roman" w:hAnsi="Helvetica" w:cs="Helvetica"/>
+          <w:color w:val="262626"/>
+          <w:sz w:val="24"/>
+          <w:szCs w:val="24"/>
+        </w:rPr>
+        <w:t>The expected users are “Energy Experts”</w:t>
+      </w:r>
+    </w:p>
+    <w:p>
+      <w:pPr>
+        <w:shd w:val="clear" w:color="auto" w:fill="FFFFFF"/>
+        <w:spacing w:before="100" w:beforeAutospacing="1" w:after="100" w:afterAutospacing="1" w:line="240" w:lineRule="auto"/>
+        <w:rPr>
+          <w:rFonts w:ascii="Helvetica" w:eastAsia="Times New Roman" w:hAnsi="Helvetica" w:cs="Helvetica"/>
+          <w:color w:val="262626"/>
+          <w:sz w:val="24"/>
+          <w:szCs w:val="24"/>
+        </w:rPr>
+      </w:pPr>
+      <w:r>
+        <w:rPr>
+          <w:rFonts w:ascii="Helvetica" w:eastAsia="Times New Roman" w:hAnsi="Helvetica" w:cs="Helvetica"/>
+          <w:color w:val="262626"/>
+          <w:sz w:val="24"/>
+          <w:szCs w:val="24"/>
+        </w:rPr>
+        <w:t>These energy experts are expe</w:t>
+      </w:r>
+      <w:r>
+        <w:rPr>
+          <w:rFonts w:ascii="Helvetica" w:eastAsia="Times New Roman" w:hAnsi="Helvetica" w:cs="Helvetica"/>
+          <w:color w:val="262626"/>
+          <w:sz w:val="24"/>
+          <w:szCs w:val="24"/>
+        </w:rPr>
+        <w:t>cting to be able to collaborate through this site to help create energy solutions for Florida.</w:t>
+      </w:r>
+    </w:p>
+    <w:p>
+      <w:pPr>
+        <w:shd w:val="clear" w:color="auto" w:fill="FFFFFF"/>
+        <w:spacing w:before="100" w:beforeAutospacing="1" w:after="100" w:afterAutospacing="1" w:line="240" w:lineRule="auto"/>
+        <w:rPr>
+          <w:rFonts w:ascii="Helvetica" w:eastAsia="Times New Roman" w:hAnsi="Helvetica" w:cs="Helvetica"/>
+          <w:b/>
+          <w:color w:val="262626"/>
+          <w:sz w:val="24"/>
+          <w:szCs w:val="24"/>
+          <w:u w:val="single"/>
+        </w:rPr>
+      </w:pPr>
+      <w:r>
+        <w:rPr>
+          <w:rFonts w:ascii="Helvetica" w:eastAsia="Times New Roman" w:hAnsi="Helvetica" w:cs="Helvetica"/>
+          <w:b/>
+          <w:color w:val="262626"/>
+          <w:sz w:val="24"/>
+          <w:szCs w:val="24"/>
+          <w:u w:val="single"/>
+        </w:rPr>
+        <w:t>Device Support Necessary</w:t>
+      </w:r>
+    </w:p>
+    <w:p>
+      <w:pPr>
+        <w:shd w:val="clear" w:color="auto" w:fill="FFFFFF"/>
+        <w:spacing w:before="100" w:beforeAutospacing="1" w:after="100" w:afterAutospacing="1" w:line="240" w:lineRule="auto"/>
+        <w:rPr>
+          <w:rFonts w:ascii="Helvetica" w:eastAsia="Times New Roman" w:hAnsi="Helvetica" w:cs="Helvetica"/>
+          <w:color w:val="262626"/>
+          <w:sz w:val="24"/>
+          <w:szCs w:val="24"/>
+        </w:rPr>
+      </w:pPr>
+      <w:r>
+        <w:rPr>
+          <w:rFonts w:ascii="Helvetica" w:eastAsia="Times New Roman" w:hAnsi="Helvetica" w:cs="Helvetica"/>
+          <w:color w:val="262626"/>
+          <w:sz w:val="24"/>
+          <w:szCs w:val="24"/>
+        </w:rPr>
+        <w:t>Currently the site supports devices that have large screens like desktops, laptops and tablets. It does not support smaller mobile devices like cell phones.</w:t>
+      </w:r>
+    </w:p>
+    <w:p>
+      <w:pPr>
+        <w:shd w:val="clear" w:color="auto" w:fill="FFFFFF"/>
+        <w:spacing w:before="100" w:beforeAutospacing="1" w:after="100" w:afterAutospacing="1" w:line="240" w:lineRule="auto"/>
+        <w:rPr>
+          <w:rFonts w:ascii="Helvetica" w:eastAsia="Times New Roman" w:hAnsi="Helvetica" w:cs="Helvetica"/>
+          <w:b/>
+          <w:color w:val="262626"/>
+          <w:sz w:val="24"/>
+          <w:szCs w:val="24"/>
+          <w:u w:val="single"/>
+        </w:rPr>
+      </w:pPr>
+      <w:r>
+        <w:rPr>
+          <w:rFonts w:ascii="Helvetica" w:eastAsia="Times New Roman" w:hAnsi="Helvetica" w:cs="Helvetica"/>
+          <w:b/>
+          <w:color w:val="262626"/>
+          <w:sz w:val="24"/>
+          <w:szCs w:val="24"/>
+          <w:u w:val="single"/>
+        </w:rPr>
+        <w:t>Recommendations</w:t>
+      </w:r>
+    </w:p>
+    <w:p>
+      <w:pPr>
+        <w:shd w:val="clear" w:color="auto" w:fill="FFFFFF"/>
+        <w:spacing w:before="100" w:beforeAutospacing="1" w:after="100" w:afterAutospacing="1" w:line="240" w:lineRule="auto"/>
+        <w:rPr>
+          <w:rFonts w:ascii="Helvetica" w:eastAsia="Times New Roman" w:hAnsi="Helvetica" w:cs="Helvetica"/>
+          <w:color w:val="262626"/>
+          <w:sz w:val="24"/>
+          <w:szCs w:val="24"/>
+        </w:rPr>
+      </w:pPr>
+      <w:r>
+        <w:rPr>
+          <w:rFonts w:ascii="Helvetica" w:eastAsia="Times New Roman" w:hAnsi="Helvetica" w:cs="Helvetica"/>
+          <w:color w:val="262626"/>
+          <w:sz w:val="24"/>
+          <w:szCs w:val="24"/>
+        </w:rPr>
+        <w:t>Redesign the FESC website to use a Responsive Framework (for example Bootstrap)</w:t>
+      </w:r>
+    </w:p>
+    <w:p>
+      <w:pPr>
+        <w:shd w:val="clear" w:color="auto" w:fill="FFFFFF"/>
+        <w:spacing w:before="100" w:beforeAutospacing="1" w:after="100" w:afterAutospacing="1" w:line="240" w:lineRule="auto"/>
+        <w:rPr>
+          <w:rFonts w:ascii="Helvetica" w:eastAsia="Times New Roman" w:hAnsi="Helvetica" w:cs="Helvetica"/>
+          <w:color w:val="262626"/>
+          <w:sz w:val="24"/>
+          <w:szCs w:val="24"/>
+        </w:rPr>
+      </w:pPr>
+      <w:r>
+        <w:rPr>
+          <w:rFonts w:ascii="Helvetica" w:eastAsia="Times New Roman" w:hAnsi="Helvetica" w:cs="Helvetica"/>
+          <w:color w:val="262626"/>
+          <w:sz w:val="24"/>
+          <w:szCs w:val="24"/>
+        </w:rPr>
+        <w:lastRenderedPageBreak/>
+        <w:t>Each of the 8 major sections of the site: Home, FESC Research, Education, Outreach, User Facilities, Energy Industry, Advisory Board and Contact Us – should be redesigned with a responsive framework (like Bootstrap).</w:t>
+      </w:r>
+    </w:p>
+    <w:p>
+      <w:pPr>
+        <w:shd w:val="clear" w:color="auto" w:fill="FFFFFF"/>
+        <w:spacing w:before="100" w:beforeAutospacing="1" w:after="100" w:afterAutospacing="1" w:line="240" w:lineRule="auto"/>
+        <w:rPr>
+          <w:rFonts w:ascii="Helvetica" w:eastAsia="Times New Roman" w:hAnsi="Helvetica" w:cs="Helvetica"/>
+          <w:color w:val="262626"/>
+          <w:sz w:val="24"/>
+          <w:szCs w:val="24"/>
+        </w:rPr>
+      </w:pPr>
+      <w:r>
+        <w:rPr>
+          <w:rFonts w:ascii="Helvetica" w:eastAsia="Times New Roman" w:hAnsi="Helvetica" w:cs="Helvetica"/>
+          <w:color w:val="262626"/>
+          <w:sz w:val="24"/>
+          <w:szCs w:val="24"/>
+        </w:rPr>
+        <w:t>In addition the Contact Us webpage, should be a web form that allows users to fill out a web form that can generate an email to be sent.</w:t>
       </w:r>
       <w:bookmarkStart w:id="0" w:name="_GoBack"/>
       <w:bookmarkEnd w:id="0"/>
@@ -17,6 +1679,278 @@
     </w:sectPr>
   </w:body>
 </w:document>
+</file>
+
+<file path=word/numbering.xml><?xml version="1.0" encoding="utf-8"?>
+<w:numbering xmlns:wpc="http://schemas.microsoft.com/office/word/2010/wordprocessingCanvas" xmlns:cx="http://schemas.microsoft.com/office/drawing/2014/chartex" xmlns:cx1="http://schemas.microsoft.com/office/drawing/2015/9/8/chartex" xmlns:cx2="http://schemas.microsoft.com/office/drawing/2015/10/21/chartex" xmlns:cx3="http://schemas.microsoft.com/office/drawing/2016/5/9/chartex" xmlns:cx4="http://schemas.microsoft.com/office/drawing/2016/5/10/chartex" xmlns:cx5="http://schemas.microsoft.com/office/drawing/2016/5/11/chartex" xmlns:cx6="http://schemas.microsoft.com/office/drawing/2016/5/12/chartex" xmlns:cx7="http://schemas.microsoft.com/office/drawing/2016/5/13/chartex" xmlns:cx8="http://schemas.microsoft.com/office/drawing/2016/5/14/chartex" xmlns:mc="http://schemas.openxmlformats.org/markup-compatibility/2006" xmlns:aink="http://schemas.microsoft.com/office/drawing/2016/ink" xmlns:am3d="http://schemas.microsoft.com/office/drawing/2017/model3d" xmlns:o="urn:schemas-microsoft-com:office:office" xmlns:r="http://schemas.openxmlformats.org/officeDocument/2006/relationships" xmlns:m="http://schemas.openxmlformats.org/officeDocument/2006/math" xmlns:v="urn:schemas-microsoft-com:vml" xmlns:wp14="http://schemas.microsoft.com/office/word/2010/wordprocessingDrawing" xmlns:wp="http://schemas.openxmlformats.org/drawingml/2006/wordprocessingDrawing" xmlns:w10="urn:schemas-microsoft-com:office:word" xmlns:w="http://schemas.openxmlformats.org/wordprocessingml/2006/main" xmlns:w14="http://schemas.microsoft.com/office/word/2010/wordml" xmlns:w15="http://schemas.microsoft.com/office/word/2012/wordml" xmlns:w16cid="http://schemas.microsoft.com/office/word/2016/wordml/cid" xmlns:w16se="http://schemas.microsoft.com/office/word/2015/wordml/symex" xmlns:wpg="http://schemas.microsoft.com/office/word/2010/wordprocessingGroup" xmlns:wpi="http://schemas.microsoft.com/office/word/2010/wordprocessingInk" xmlns:wne="http://schemas.microsoft.com/office/word/2006/wordml" xmlns:wps="http://schemas.microsoft.com/office/word/2010/wordprocessingShape" mc:Ignorable="w14 w15 w16se w16cid wp14">
+  <w:abstractNum w:abstractNumId="0" w15:restartNumberingAfterBreak="0">
+    <w:nsid w:val="442D4306"/>
+    <w:multiLevelType w:val="hybridMultilevel"/>
+    <w:tmpl w:val="84D09C50"/>
+    <w:lvl w:ilvl="0" w:tplc="CC927CEA">
+      <w:numFmt w:val="bullet"/>
+      <w:lvlText w:val="-"/>
+      <w:lvlJc w:val="left"/>
+      <w:pPr>
+        <w:ind w:left="1080" w:hanging="360"/>
+      </w:pPr>
+      <w:rPr>
+        <w:rFonts w:ascii="Helvetica" w:eastAsia="Times New Roman" w:hAnsi="Helvetica" w:cs="Helvetica" w:hint="default"/>
+      </w:rPr>
+    </w:lvl>
+    <w:lvl w:ilvl="1" w:tplc="04090003" w:tentative="1">
+      <w:start w:val="1"/>
+      <w:numFmt w:val="bullet"/>
+      <w:lvlText w:val="o"/>
+      <w:lvlJc w:val="left"/>
+      <w:pPr>
+        <w:ind w:left="1800" w:hanging="360"/>
+      </w:pPr>
+      <w:rPr>
+        <w:rFonts w:ascii="Courier New" w:hAnsi="Courier New" w:cs="Courier New" w:hint="default"/>
+      </w:rPr>
+    </w:lvl>
+    <w:lvl w:ilvl="2" w:tplc="04090005" w:tentative="1">
+      <w:start w:val="1"/>
+      <w:numFmt w:val="bullet"/>
+      <w:lvlText w:val=""/>
+      <w:lvlJc w:val="left"/>
+      <w:pPr>
+        <w:ind w:left="2520" w:hanging="360"/>
+      </w:pPr>
+      <w:rPr>
+        <w:rFonts w:ascii="Wingdings" w:hAnsi="Wingdings" w:hint="default"/>
+      </w:rPr>
+    </w:lvl>
+    <w:lvl w:ilvl="3" w:tplc="04090001" w:tentative="1">
+      <w:start w:val="1"/>
+      <w:numFmt w:val="bullet"/>
+      <w:lvlText w:val=""/>
+      <w:lvlJc w:val="left"/>
+      <w:pPr>
+        <w:ind w:left="3240" w:hanging="360"/>
+      </w:pPr>
+      <w:rPr>
+        <w:rFonts w:ascii="Symbol" w:hAnsi="Symbol" w:hint="default"/>
+      </w:rPr>
+    </w:lvl>
+    <w:lvl w:ilvl="4" w:tplc="04090003" w:tentative="1">
+      <w:start w:val="1"/>
+      <w:numFmt w:val="bullet"/>
+      <w:lvlText w:val="o"/>
+      <w:lvlJc w:val="left"/>
+      <w:pPr>
+        <w:ind w:left="3960" w:hanging="360"/>
+      </w:pPr>
+      <w:rPr>
+        <w:rFonts w:ascii="Courier New" w:hAnsi="Courier New" w:cs="Courier New" w:hint="default"/>
+      </w:rPr>
+    </w:lvl>
+    <w:lvl w:ilvl="5" w:tplc="04090005" w:tentative="1">
+      <w:start w:val="1"/>
+      <w:numFmt w:val="bullet"/>
+      <w:lvlText w:val=""/>
+      <w:lvlJc w:val="left"/>
+      <w:pPr>
+        <w:ind w:left="4680" w:hanging="360"/>
+      </w:pPr>
+      <w:rPr>
+        <w:rFonts w:ascii="Wingdings" w:hAnsi="Wingdings" w:hint="default"/>
+      </w:rPr>
+    </w:lvl>
+    <w:lvl w:ilvl="6" w:tplc="04090001" w:tentative="1">
+      <w:start w:val="1"/>
+      <w:numFmt w:val="bullet"/>
+      <w:lvlText w:val=""/>
+      <w:lvlJc w:val="left"/>
+      <w:pPr>
+        <w:ind w:left="5400" w:hanging="360"/>
+      </w:pPr>
+      <w:rPr>
+        <w:rFonts w:ascii="Symbol" w:hAnsi="Symbol" w:hint="default"/>
+      </w:rPr>
+    </w:lvl>
+    <w:lvl w:ilvl="7" w:tplc="04090003" w:tentative="1">
+      <w:start w:val="1"/>
+      <w:numFmt w:val="bullet"/>
+      <w:lvlText w:val="o"/>
+      <w:lvlJc w:val="left"/>
+      <w:pPr>
+        <w:ind w:left="6120" w:hanging="360"/>
+      </w:pPr>
+      <w:rPr>
+        <w:rFonts w:ascii="Courier New" w:hAnsi="Courier New" w:cs="Courier New" w:hint="default"/>
+      </w:rPr>
+    </w:lvl>
+    <w:lvl w:ilvl="8" w:tplc="04090005" w:tentative="1">
+      <w:start w:val="1"/>
+      <w:numFmt w:val="bullet"/>
+      <w:lvlText w:val=""/>
+      <w:lvlJc w:val="left"/>
+      <w:pPr>
+        <w:ind w:left="6840" w:hanging="360"/>
+      </w:pPr>
+      <w:rPr>
+        <w:rFonts w:ascii="Wingdings" w:hAnsi="Wingdings" w:hint="default"/>
+      </w:rPr>
+    </w:lvl>
+  </w:abstractNum>
+  <w:abstractNum w:abstractNumId="1" w15:restartNumberingAfterBreak="0">
+    <w:nsid w:val="7CF34DCA"/>
+    <w:multiLevelType w:val="multilevel"/>
+    <w:tmpl w:val="09045EF0"/>
+    <w:lvl w:ilvl="0">
+      <w:start w:val="1"/>
+      <w:numFmt w:val="bullet"/>
+      <w:lvlText w:val=""/>
+      <w:lvlJc w:val="left"/>
+      <w:pPr>
+        <w:tabs>
+          <w:tab w:val="num" w:pos="720"/>
+        </w:tabs>
+        <w:ind w:left="720" w:hanging="360"/>
+      </w:pPr>
+      <w:rPr>
+        <w:rFonts w:ascii="Symbol" w:hAnsi="Symbol" w:hint="default"/>
+        <w:sz w:val="20"/>
+      </w:rPr>
+    </w:lvl>
+    <w:lvl w:ilvl="1">
+      <w:start w:val="1"/>
+      <w:numFmt w:val="bullet"/>
+      <w:lvlText w:val="o"/>
+      <w:lvlJc w:val="left"/>
+      <w:pPr>
+        <w:tabs>
+          <w:tab w:val="num" w:pos="1440"/>
+        </w:tabs>
+        <w:ind w:left="1440" w:hanging="360"/>
+      </w:pPr>
+      <w:rPr>
+        <w:rFonts w:ascii="Courier New" w:hAnsi="Courier New" w:hint="default"/>
+        <w:sz w:val="20"/>
+      </w:rPr>
+    </w:lvl>
+    <w:lvl w:ilvl="2" w:tentative="1">
+      <w:start w:val="1"/>
+      <w:numFmt w:val="bullet"/>
+      <w:lvlText w:val=""/>
+      <w:lvlJc w:val="left"/>
+      <w:pPr>
+        <w:tabs>
+          <w:tab w:val="num" w:pos="2160"/>
+        </w:tabs>
+        <w:ind w:left="2160" w:hanging="360"/>
+      </w:pPr>
+      <w:rPr>
+        <w:rFonts w:ascii="Wingdings" w:hAnsi="Wingdings" w:hint="default"/>
+        <w:sz w:val="20"/>
+      </w:rPr>
+    </w:lvl>
+    <w:lvl w:ilvl="3" w:tentative="1">
+      <w:start w:val="1"/>
+      <w:numFmt w:val="bullet"/>
+      <w:lvlText w:val=""/>
+      <w:lvlJc w:val="left"/>
+      <w:pPr>
+        <w:tabs>
+          <w:tab w:val="num" w:pos="2880"/>
+        </w:tabs>
+        <w:ind w:left="2880" w:hanging="360"/>
+      </w:pPr>
+      <w:rPr>
+        <w:rFonts w:ascii="Wingdings" w:hAnsi="Wingdings" w:hint="default"/>
+        <w:sz w:val="20"/>
+      </w:rPr>
+    </w:lvl>
+    <w:lvl w:ilvl="4" w:tentative="1">
+      <w:start w:val="1"/>
+      <w:numFmt w:val="bullet"/>
+      <w:lvlText w:val=""/>
+      <w:lvlJc w:val="left"/>
+      <w:pPr>
+        <w:tabs>
+          <w:tab w:val="num" w:pos="3600"/>
+        </w:tabs>
+        <w:ind w:left="3600" w:hanging="360"/>
+      </w:pPr>
+      <w:rPr>
+        <w:rFonts w:ascii="Wingdings" w:hAnsi="Wingdings" w:hint="default"/>
+        <w:sz w:val="20"/>
+      </w:rPr>
+    </w:lvl>
+    <w:lvl w:ilvl="5" w:tentative="1">
+      <w:start w:val="1"/>
+      <w:numFmt w:val="bullet"/>
+      <w:lvlText w:val=""/>
+      <w:lvlJc w:val="left"/>
+      <w:pPr>
+        <w:tabs>
+          <w:tab w:val="num" w:pos="4320"/>
+        </w:tabs>
+        <w:ind w:left="4320" w:hanging="360"/>
+      </w:pPr>
+      <w:rPr>
+        <w:rFonts w:ascii="Wingdings" w:hAnsi="Wingdings" w:hint="default"/>
+        <w:sz w:val="20"/>
+      </w:rPr>
+    </w:lvl>
+    <w:lvl w:ilvl="6" w:tentative="1">
+      <w:start w:val="1"/>
+      <w:numFmt w:val="bullet"/>
+      <w:lvlText w:val=""/>
+      <w:lvlJc w:val="left"/>
+      <w:pPr>
+        <w:tabs>
+          <w:tab w:val="num" w:pos="5040"/>
+        </w:tabs>
+        <w:ind w:left="5040" w:hanging="360"/>
+      </w:pPr>
+      <w:rPr>
+        <w:rFonts w:ascii="Wingdings" w:hAnsi="Wingdings" w:hint="default"/>
+        <w:sz w:val="20"/>
+      </w:rPr>
+    </w:lvl>
+    <w:lvl w:ilvl="7" w:tentative="1">
+      <w:start w:val="1"/>
+      <w:numFmt w:val="bullet"/>
+      <w:lvlText w:val=""/>
+      <w:lvlJc w:val="left"/>
+      <w:pPr>
+        <w:tabs>
+          <w:tab w:val="num" w:pos="5760"/>
+        </w:tabs>
+        <w:ind w:left="5760" w:hanging="360"/>
+      </w:pPr>
+      <w:rPr>
+        <w:rFonts w:ascii="Wingdings" w:hAnsi="Wingdings" w:hint="default"/>
+        <w:sz w:val="20"/>
+      </w:rPr>
+    </w:lvl>
+    <w:lvl w:ilvl="8" w:tentative="1">
+      <w:start w:val="1"/>
+      <w:numFmt w:val="bullet"/>
+      <w:lvlText w:val=""/>
+      <w:lvlJc w:val="left"/>
+      <w:pPr>
+        <w:tabs>
+          <w:tab w:val="num" w:pos="6480"/>
+        </w:tabs>
+        <w:ind w:left="6480" w:hanging="360"/>
+      </w:pPr>
+      <w:rPr>
+        <w:rFonts w:ascii="Wingdings" w:hAnsi="Wingdings" w:hint="default"/>
+        <w:sz w:val="20"/>
+      </w:rPr>
+    </w:lvl>
+  </w:abstractNum>
+  <w:num w:numId="1">
+    <w:abstractNumId w:val="1"/>
+  </w:num>
+  <w:num w:numId="2">
+    <w:abstractNumId w:val="0"/>
+  </w:num>
+</w:numbering>
 </file>
 
 <file path=word/styles.xml><?xml version="1.0" encoding="utf-8"?>
@@ -444,6 +2378,56 @@
     <w:semiHidden/>
     <w:unhideWhenUsed/>
   </w:style>
+  <w:style w:type="paragraph" w:styleId="NormalWeb">
+    <w:name w:val="Normal (Web)"/>
+    <w:basedOn w:val="Normal"/>
+    <w:uiPriority w:val="99"/>
+    <w:semiHidden/>
+    <w:unhideWhenUsed/>
+    <w:rsid w:val="00D96E43"/>
+    <w:pPr>
+      <w:spacing w:before="100" w:beforeAutospacing="1" w:after="100" w:afterAutospacing="1" w:line="240" w:lineRule="auto"/>
+    </w:pPr>
+    <w:rPr>
+      <w:rFonts w:ascii="Times New Roman" w:eastAsia="Times New Roman" w:hAnsi="Times New Roman" w:cs="Times New Roman"/>
+      <w:sz w:val="24"/>
+      <w:szCs w:val="24"/>
+    </w:rPr>
+  </w:style>
+  <w:style w:type="character" w:styleId="Hyperlink">
+    <w:name w:val="Hyperlink"/>
+    <w:basedOn w:val="DefaultParagraphFont"/>
+    <w:uiPriority w:val="99"/>
+    <w:unhideWhenUsed/>
+    <w:rsid w:val="004F0590"/>
+    <w:rPr>
+      <w:color w:val="0563C1" w:themeColor="hyperlink"/>
+      <w:u w:val="single"/>
+    </w:rPr>
+  </w:style>
+  <w:style w:type="character" w:styleId="UnresolvedMention">
+    <w:name w:val="Unresolved Mention"/>
+    <w:basedOn w:val="DefaultParagraphFont"/>
+    <w:uiPriority w:val="99"/>
+    <w:semiHidden/>
+    <w:unhideWhenUsed/>
+    <w:rsid w:val="004F0590"/>
+    <w:rPr>
+      <w:color w:val="808080"/>
+      <w:shd w:val="clear" w:color="auto" w:fill="E6E6E6"/>
+    </w:rPr>
+  </w:style>
+  <w:style w:type="paragraph" w:styleId="ListParagraph">
+    <w:name w:val="List Paragraph"/>
+    <w:basedOn w:val="Normal"/>
+    <w:uiPriority w:val="34"/>
+    <w:qFormat/>
+    <w:rsid w:val="004F0590"/>
+    <w:pPr>
+      <w:ind w:left="720"/>
+      <w:contextualSpacing/>
+    </w:pPr>
+  </w:style>
 </w:styles>
 </file>
 

</xml_diff>